<commit_message>
TD Jour 6 - Version étudiants sans barème
- Suppression des critères de notation
- Suppression des sections aide formateur
- 5 parties détaillées
- Projet CloudShop microservices
- Falco pour runtime security
- Format .md et .docx

Co-authored-by: Cursor <cursoragent@cursor.com>
</commit_message>
<xml_diff>
--- a/PARTIE1_DOCKER.docx
+++ b/PARTIE1_DOCKER.docx
@@ -11,13 +11,13 @@
         <w:t xml:space="preserve">PARTIE 1 : Conteneurisation Docker</w:t>
       </w:r>
     </w:p>
-    <w:bookmarkStart w:id="10" w:name="durée-45-minutes-20-points"/>
+    <w:bookmarkStart w:id="10" w:name="durée-45-minutes"/>
     <w:p>
       <w:pPr>
         <w:pStyle w:val="Heading2"/>
       </w:pPr>
       <w:r>
-        <w:t xml:space="preserve">Durée : 45 minutes | 20 points</w:t>
+        <w:t xml:space="preserve">Durée : 45 minutes</w:t>
       </w:r>
     </w:p>
     <w:bookmarkStart w:id="9" w:name="objectifs"/>
@@ -6720,252 +6720,6 @@
         <w:t xml:space="preserve">Barème (20 points)</w:t>
       </w:r>
     </w:p>
-    <w:tbl>
-      <w:tblPr>
-        <w:tblStyle w:val="Table"/>
-        <w:tblW w:type="pct" w:w="5000"/>
-        <w:tblLayout w:type="fixed"/>
-        <w:tblLook w:firstRow="1" w:lastRow="0" w:firstColumn="0" w:lastColumn="0" w:noHBand="0" w:noVBand="0" w:val="0020"/>
-      </w:tblPr>
-      <w:tblGrid>
-        <w:gridCol w:w="2851"/>
-        <w:gridCol w:w="2534"/>
-        <w:gridCol w:w="2534"/>
-      </w:tblGrid>
-      <w:tr>
-        <w:trPr>
-          <w:tblHeader w:val="on"/>
-        </w:trPr>
-        <w:tc>
-          <w:tcPr/>
-          <w:p>
-            <w:pPr>
-              <w:pStyle w:val="Compact"/>
-            </w:pPr>
-            <w:r>
-              <w:t xml:space="preserve">Critère</w:t>
-            </w:r>
-          </w:p>
-        </w:tc>
-        <w:tc>
-          <w:tcPr/>
-          <w:p>
-            <w:pPr>
-              <w:pStyle w:val="Compact"/>
-            </w:pPr>
-            <w:r>
-              <w:t xml:space="preserve">Points</w:t>
-            </w:r>
-          </w:p>
-        </w:tc>
-        <w:tc>
-          <w:tcPr/>
-          <w:p>
-            <w:pPr>
-              <w:pStyle w:val="Compact"/>
-            </w:pPr>
-            <w:r>
-              <w:t xml:space="preserve">Détail</w:t>
-            </w:r>
-          </w:p>
-        </w:tc>
-      </w:tr>
-      <w:tr>
-        <w:tc>
-          <w:tcPr/>
-          <w:p>
-            <w:pPr>
-              <w:pStyle w:val="Compact"/>
-            </w:pPr>
-            <w:r>
-              <w:rPr>
-                <w:b/>
-                <w:bCs/>
-              </w:rPr>
-              <w:t xml:space="preserve">Dockerfiles Multi-Stage</w:t>
-            </w:r>
-          </w:p>
-        </w:tc>
-        <w:tc>
-          <w:tcPr/>
-          <w:p>
-            <w:pPr>
-              <w:pStyle w:val="Compact"/>
-            </w:pPr>
-            <w:r>
-              <w:t xml:space="preserve">5</w:t>
-            </w:r>
-          </w:p>
-        </w:tc>
-        <w:tc>
-          <w:tcPr/>
-          <w:p>
-            <w:pPr>
-              <w:pStyle w:val="Compact"/>
-            </w:pPr>
-            <w:r>
-              <w:t xml:space="preserve">1 pt par Dockerfile correct</w:t>
-            </w:r>
-          </w:p>
-        </w:tc>
-      </w:tr>
-      <w:tr>
-        <w:tc>
-          <w:tcPr/>
-          <w:p>
-            <w:pPr>
-              <w:pStyle w:val="Compact"/>
-            </w:pPr>
-            <w:r>
-              <w:rPr>
-                <w:b/>
-                <w:bCs/>
-              </w:rPr>
-              <w:t xml:space="preserve">Taille des Images</w:t>
-            </w:r>
-          </w:p>
-        </w:tc>
-        <w:tc>
-          <w:tcPr/>
-          <w:p>
-            <w:pPr>
-              <w:pStyle w:val="Compact"/>
-            </w:pPr>
-            <w:r>
-              <w:t xml:space="preserve">5</w:t>
-            </w:r>
-          </w:p>
-        </w:tc>
-        <w:tc>
-          <w:tcPr/>
-          <w:p>
-            <w:pPr>
-              <w:pStyle w:val="Compact"/>
-            </w:pPr>
-            <w:r>
-              <w:t xml:space="preserve">Respect des cibles (&lt;50MB, &lt;150MB, &lt;180MB, &lt;20MB)</w:t>
-            </w:r>
-          </w:p>
-        </w:tc>
-      </w:tr>
-      <w:tr>
-        <w:tc>
-          <w:tcPr/>
-          <w:p>
-            <w:pPr>
-              <w:pStyle w:val="Compact"/>
-            </w:pPr>
-            <w:r>
-              <w:rPr>
-                <w:b/>
-                <w:bCs/>
-              </w:rPr>
-              <w:t xml:space="preserve">Sécurité</w:t>
-            </w:r>
-          </w:p>
-        </w:tc>
-        <w:tc>
-          <w:tcPr/>
-          <w:p>
-            <w:pPr>
-              <w:pStyle w:val="Compact"/>
-            </w:pPr>
-            <w:r>
-              <w:t xml:space="preserve">5</w:t>
-            </w:r>
-          </w:p>
-        </w:tc>
-        <w:tc>
-          <w:tcPr/>
-          <w:p>
-            <w:pPr>
-              <w:pStyle w:val="Compact"/>
-            </w:pPr>
-            <w:r>
-              <w:t xml:space="preserve">Non-root (2), Healthchecks (2), Scan Trivy OK (1)</w:t>
-            </w:r>
-          </w:p>
-        </w:tc>
-      </w:tr>
-      <w:tr>
-        <w:tc>
-          <w:tcPr/>
-          <w:p>
-            <w:pPr>
-              <w:pStyle w:val="Compact"/>
-            </w:pPr>
-            <w:r>
-              <w:rPr>
-                <w:b/>
-                <w:bCs/>
-              </w:rPr>
-              <w:t xml:space="preserve">Docker Compose</w:t>
-            </w:r>
-          </w:p>
-        </w:tc>
-        <w:tc>
-          <w:tcPr/>
-          <w:p>
-            <w:pPr>
-              <w:pStyle w:val="Compact"/>
-            </w:pPr>
-            <w:r>
-              <w:t xml:space="preserve">3</w:t>
-            </w:r>
-          </w:p>
-        </w:tc>
-        <w:tc>
-          <w:tcPr/>
-          <w:p>
-            <w:pPr>
-              <w:pStyle w:val="Compact"/>
-            </w:pPr>
-            <w:r>
-              <w:t xml:space="preserve">Fichier complet, networks, depends_on, healthchecks</w:t>
-            </w:r>
-          </w:p>
-        </w:tc>
-      </w:tr>
-      <w:tr>
-        <w:tc>
-          <w:tcPr/>
-          <w:p>
-            <w:pPr>
-              <w:pStyle w:val="Compact"/>
-            </w:pPr>
-            <w:r>
-              <w:rPr>
-                <w:b/>
-                <w:bCs/>
-              </w:rPr>
-              <w:t xml:space="preserve">.dockerignore</w:t>
-            </w:r>
-          </w:p>
-        </w:tc>
-        <w:tc>
-          <w:tcPr/>
-          <w:p>
-            <w:pPr>
-              <w:pStyle w:val="Compact"/>
-            </w:pPr>
-            <w:r>
-              <w:t xml:space="preserve">2</w:t>
-            </w:r>
-          </w:p>
-        </w:tc>
-        <w:tc>
-          <w:tcPr/>
-          <w:p>
-            <w:pPr>
-              <w:pStyle w:val="Compact"/>
-            </w:pPr>
-            <w:r>
-              <w:t xml:space="preserve">Fichiers présents et pertinents</w:t>
-            </w:r>
-          </w:p>
-        </w:tc>
-      </w:tr>
-    </w:tbl>
     <w:p>
       <w:r>
         <w:pict>

</xml_diff>